<commit_message>
changed virtual destructor rule
</commit_message>
<xml_diff>
--- a/checkc.docx
+++ b/checkc.docx
@@ -618,8 +618,10 @@
           <w:sz w:val="12"/>
           <w:szCs w:val="12"/>
         </w:rPr>
-        <w:t>v 2.1</w:t>
-      </w:r>
+        <w:t>v 2.2</w:t>
+      </w:r>
+      <w:bookmarkStart w:id="0" w:name="_GoBack"/>
+      <w:bookmarkEnd w:id="0"/>
     </w:p>
     <w:p>
       <w:pPr>
@@ -2674,7 +2676,19 @@
         <w:rPr>
           <w:szCs w:val="12"/>
         </w:rPr>
-        <w:t xml:space="preserve"> destructor for classes with virtual functions.</w:t>
+        <w:t xml:space="preserve"> destructor for </w:t>
+      </w:r>
+      <w:r>
+        <w:rPr>
+          <w:szCs w:val="12"/>
+        </w:rPr>
+        <w:t xml:space="preserve">base </w:t>
+      </w:r>
+      <w:r>
+        <w:rPr>
+          <w:szCs w:val="12"/>
+        </w:rPr>
+        <w:t>classes.</w:t>
       </w:r>
     </w:p>
     <w:p>
@@ -3193,7 +3207,6 @@
     </w:p>
     <w:p>
       <w:r>
-        <w:lastRenderedPageBreak/>
         <w:t xml:space="preserve">Use the </w:t>
       </w:r>
       <w:r>
@@ -3223,6 +3236,7 @@
     </w:p>
     <w:p>
       <w:r>
+        <w:lastRenderedPageBreak/>
         <w:t xml:space="preserve">Always declare </w:t>
       </w:r>
       <w:r>
@@ -3878,7 +3892,6 @@
         <w:pStyle w:val="Code"/>
       </w:pPr>
       <w:r>
-        <w:lastRenderedPageBreak/>
         <w:t>three_stooges = larry + curly + moe;</w:t>
       </w:r>
     </w:p>
@@ -3916,6 +3929,7 @@
     </w:p>
     <w:p>
       <w:r>
+        <w:lastRenderedPageBreak/>
         <w:t>Do not use space around primary operators</w:t>
       </w:r>
       <w:r>
@@ -5418,6 +5432,7 @@
         <w:pStyle w:val="Code"/>
       </w:pPr>
       <w:r>
+        <w:lastRenderedPageBreak/>
         <w:t xml:space="preserve">is_file_open, is_database_corrupt, </w:t>
       </w:r>
     </w:p>
@@ -5431,7 +5446,6 @@
     </w:p>
     <w:p>
       <w:r>
-        <w:lastRenderedPageBreak/>
         <w:t>Use noun phrases for classes &amp;</w:t>
       </w:r>
       <w:r>
@@ -7837,8 +7851,6 @@
       <w:r>
         <w:t>.</w:t>
       </w:r>
-      <w:bookmarkStart w:id="0" w:name="_GoBack"/>
-      <w:bookmarkEnd w:id="0"/>
     </w:p>
     <w:p>
       <w:pPr>
@@ -9480,7 +9492,7 @@
 </file>
 
 <file path=customXml/itemProps1.xml><?xml version="1.0" encoding="utf-8"?>
-<ds:datastoreItem xmlns:ds="http://schemas.openxmlformats.org/officeDocument/2006/customXml" ds:itemID="{70F77CB8-1585-AC4C-BC78-51419C2A0FC6}">
+<ds:datastoreItem xmlns:ds="http://schemas.openxmlformats.org/officeDocument/2006/customXml" ds:itemID="{E841FB84-DC53-F348-8F8C-45AA978CB30A}">
   <ds:schemaRefs>
     <ds:schemaRef ds:uri="http://schemas.openxmlformats.org/officeDocument/2006/bibliography"/>
   </ds:schemaRefs>

</xml_diff>